<commit_message>
Add cover field to API docs
</commit_message>
<xml_diff>
--- a/doc/API.docx
+++ b/doc/API.docx
@@ -423,6 +423,145 @@
           <w:sz w:val="20"/>
         </w:rPr>
         <w:tab/>
+      </w:r>
+      <w:r>
+        <w:rPr>
+          <w:rFonts w:ascii="Consolas" w:hAnsi="Consolas" w:cs="Consolas"/>
+          <w:sz w:val="20"/>
+          <w:lang w:val="en-US"/>
+        </w:rPr>
+        <w:t xml:space="preserve">«cover»: </w:t>
+      </w:r>
+      <w:r>
+        <w:rPr>
+          <w:rFonts w:ascii="Consolas" w:hAnsi="Consolas" w:cs="Consolas"/>
+          <w:sz w:val="20"/>
+          <w:lang w:val="en-US"/>
+        </w:rPr>
+        <w:t>«</w:t>
+      </w:r>
+      <w:r>
+        <w:rPr>
+          <w:rFonts w:ascii="Consolas" w:hAnsi="Consolas" w:cs="Consolas"/>
+          <w:sz w:val="20"/>
+          <w:lang w:val="en-US"/>
+        </w:rPr>
+        <w:t>http</w:t>
+      </w:r>
+      <w:r>
+        <w:rPr>
+          <w:rFonts w:ascii="Consolas" w:hAnsi="Consolas" w:cs="Consolas"/>
+          <w:sz w:val="20"/>
+          <w:lang w:val="en-US"/>
+        </w:rPr>
+        <w:t>://</w:t>
+      </w:r>
+      <w:r>
+        <w:rPr>
+          <w:rFonts w:ascii="Consolas" w:hAnsi="Consolas" w:cs="Consolas"/>
+          <w:sz w:val="20"/>
+          <w:lang w:val="en-US"/>
+        </w:rPr>
+        <w:t>s</w:t>
+      </w:r>
+      <w:r>
+        <w:rPr>
+          <w:rFonts w:ascii="Consolas" w:hAnsi="Consolas" w:cs="Consolas"/>
+          <w:sz w:val="20"/>
+          <w:lang w:val="en-US"/>
+        </w:rPr>
+        <w:t>3.</w:t>
+      </w:r>
+      <w:r>
+        <w:rPr>
+          <w:rFonts w:ascii="Consolas" w:hAnsi="Consolas" w:cs="Consolas"/>
+          <w:sz w:val="20"/>
+          <w:lang w:val="en-US"/>
+        </w:rPr>
+        <w:t>amazonaws</w:t>
+      </w:r>
+      <w:r>
+        <w:rPr>
+          <w:rFonts w:ascii="Consolas" w:hAnsi="Consolas" w:cs="Consolas"/>
+          <w:sz w:val="20"/>
+          <w:lang w:val="en-US"/>
+        </w:rPr>
+        <w:t>.</w:t>
+      </w:r>
+      <w:r>
+        <w:rPr>
+          <w:rFonts w:ascii="Consolas" w:hAnsi="Consolas" w:cs="Consolas"/>
+          <w:sz w:val="20"/>
+          <w:lang w:val="en-US"/>
+        </w:rPr>
+        <w:t>com</w:t>
+      </w:r>
+      <w:r>
+        <w:rPr>
+          <w:rFonts w:ascii="Consolas" w:hAnsi="Consolas" w:cs="Consolas"/>
+          <w:sz w:val="20"/>
+          <w:lang w:val="en-US"/>
+        </w:rPr>
+        <w:t>/abcd/l9k2dd.</w:t>
+      </w:r>
+      <w:r>
+        <w:rPr>
+          <w:rFonts w:ascii="Consolas" w:hAnsi="Consolas" w:cs="Consolas"/>
+          <w:sz w:val="20"/>
+          <w:lang w:val="en-US"/>
+        </w:rPr>
+        <w:t>jpg</w:t>
+      </w:r>
+      <w:r>
+        <w:rPr>
+          <w:rFonts w:ascii="Consolas" w:hAnsi="Consolas" w:cs="Consolas"/>
+          <w:sz w:val="20"/>
+          <w:lang w:val="en-US"/>
+        </w:rPr>
+        <w:t>»</w:t>
+      </w:r>
+      <w:r>
+        <w:rPr>
+          <w:rFonts w:ascii="Consolas" w:hAnsi="Consolas" w:cs="Consolas"/>
+          <w:sz w:val="20"/>
+        </w:rPr>
+        <w:t>,</w:t>
+      </w:r>
+      <w:bookmarkStart w:id="0" w:name="_GoBack"/>
+      <w:bookmarkEnd w:id="0"/>
+    </w:p>
+    <w:p>
+      <w:pPr>
+        <w:pStyle w:val="ListParagraph"/>
+        <w:rPr>
+          <w:rFonts w:ascii="Consolas" w:hAnsi="Consolas" w:cs="Consolas"/>
+          <w:sz w:val="20"/>
+          <w:lang w:val="en-US"/>
+        </w:rPr>
+      </w:pPr>
+      <w:r>
+        <w:rPr>
+          <w:rFonts w:ascii="Consolas" w:hAnsi="Consolas" w:cs="Consolas"/>
+          <w:sz w:val="20"/>
+          <w:lang w:val="en-US"/>
+        </w:rPr>
+        <w:tab/>
+      </w:r>
+      <w:r>
+        <w:rPr>
+          <w:rFonts w:ascii="Consolas" w:hAnsi="Consolas" w:cs="Consolas"/>
+          <w:sz w:val="20"/>
+          <w:lang w:val="en-US"/>
+        </w:rPr>
+        <w:tab/>
+      </w:r>
+      <w:r>
+        <w:rPr>
+          <w:rFonts w:ascii="Consolas" w:hAnsi="Consolas" w:cs="Consolas"/>
+          <w:sz w:val="20"/>
+          <w:lang w:val="en-US"/>
+        </w:rPr>
+        <w:tab/>
         <w:t>«pictures»: [</w:t>
       </w:r>
     </w:p>
@@ -438,29 +577,39 @@
         <w:rPr>
           <w:rFonts w:ascii="Consolas" w:hAnsi="Consolas" w:cs="Consolas"/>
           <w:sz w:val="20"/>
-        </w:rPr>
-        <w:tab/>
-      </w:r>
-      <w:r>
-        <w:rPr>
-          <w:rFonts w:ascii="Consolas" w:hAnsi="Consolas" w:cs="Consolas"/>
-          <w:sz w:val="20"/>
-        </w:rPr>
-        <w:tab/>
-      </w:r>
-      <w:r>
-        <w:rPr>
-          <w:rFonts w:ascii="Consolas" w:hAnsi="Consolas" w:cs="Consolas"/>
-          <w:sz w:val="20"/>
-        </w:rPr>
-        <w:tab/>
-      </w:r>
-      <w:r>
-        <w:rPr>
-          <w:rFonts w:ascii="Consolas" w:hAnsi="Consolas" w:cs="Consolas"/>
-          <w:sz w:val="20"/>
-        </w:rPr>
-        <w:tab/>
+          <w:lang w:val="en-US"/>
+        </w:rPr>
+        <w:tab/>
+      </w:r>
+      <w:r>
+        <w:rPr>
+          <w:rFonts w:ascii="Consolas" w:hAnsi="Consolas" w:cs="Consolas"/>
+          <w:sz w:val="20"/>
+          <w:lang w:val="en-US"/>
+        </w:rPr>
+        <w:tab/>
+      </w:r>
+      <w:r>
+        <w:rPr>
+          <w:rFonts w:ascii="Consolas" w:hAnsi="Consolas" w:cs="Consolas"/>
+          <w:sz w:val="20"/>
+          <w:lang w:val="en-US"/>
+        </w:rPr>
+        <w:tab/>
+      </w:r>
+      <w:r>
+        <w:rPr>
+          <w:rFonts w:ascii="Consolas" w:hAnsi="Consolas" w:cs="Consolas"/>
+          <w:sz w:val="20"/>
+          <w:lang w:val="en-US"/>
+        </w:rPr>
+        <w:tab/>
+      </w:r>
+      <w:r>
+        <w:rPr>
+          <w:rFonts w:ascii="Consolas" w:hAnsi="Consolas" w:cs="Consolas"/>
+          <w:sz w:val="20"/>
+        </w:rPr>
         <w:t>«</w:t>
       </w:r>
       <w:r>
@@ -1437,6 +1586,7 @@
         <w:pStyle w:val="ListParagraph"/>
       </w:pPr>
       <w:r>
+        <w:lastRenderedPageBreak/>
         <w:t>Возвращаемая JSON-структура, пример:</w:t>
       </w:r>
     </w:p>
@@ -1453,7 +1603,6 @@
           <w:rFonts w:ascii="Consolas" w:hAnsi="Consolas" w:cs="Consolas"/>
           <w:sz w:val="20"/>
         </w:rPr>
-        <w:lastRenderedPageBreak/>
         <w:t>{</w:t>
       </w:r>
     </w:p>
@@ -1795,8 +1944,6 @@
       <w:r>
         <w:t>categories</w:t>
       </w:r>
-      <w:bookmarkStart w:id="0" w:name="_GoBack"/>
-      <w:bookmarkEnd w:id="0"/>
     </w:p>
     <w:sectPr>
       <w:pgSz w:w="11906" w:h="16838"/>

</xml_diff>

<commit_message>
Use URL for pinPicture
</commit_message>
<xml_diff>
--- a/doc/API.docx
+++ b/doc/API.docx
@@ -918,8 +918,89 @@
         <w:rPr>
           <w:rFonts w:ascii="Consolas" w:hAnsi="Consolas" w:cs="Consolas"/>
           <w:sz w:val="20"/>
-        </w:rPr>
-        <w:t>1</w:t>
+          <w:lang w:val="en-US"/>
+        </w:rPr>
+        <w:t>«</w:t>
+      </w:r>
+      <w:r>
+        <w:rPr>
+          <w:rFonts w:ascii="Consolas" w:hAnsi="Consolas" w:cs="Consolas"/>
+          <w:sz w:val="20"/>
+          <w:lang w:val="en-US"/>
+        </w:rPr>
+        <w:t>http</w:t>
+      </w:r>
+      <w:r>
+        <w:rPr>
+          <w:rFonts w:ascii="Consolas" w:hAnsi="Consolas" w:cs="Consolas"/>
+          <w:sz w:val="20"/>
+          <w:lang w:val="en-US"/>
+        </w:rPr>
+        <w:t>://</w:t>
+      </w:r>
+      <w:r>
+        <w:rPr>
+          <w:rFonts w:ascii="Consolas" w:hAnsi="Consolas" w:cs="Consolas"/>
+          <w:sz w:val="20"/>
+          <w:lang w:val="en-US"/>
+        </w:rPr>
+        <w:t>s</w:t>
+      </w:r>
+      <w:r>
+        <w:rPr>
+          <w:rFonts w:ascii="Consolas" w:hAnsi="Consolas" w:cs="Consolas"/>
+          <w:sz w:val="20"/>
+          <w:lang w:val="en-US"/>
+        </w:rPr>
+        <w:t>3.</w:t>
+      </w:r>
+      <w:r>
+        <w:rPr>
+          <w:rFonts w:ascii="Consolas" w:hAnsi="Consolas" w:cs="Consolas"/>
+          <w:sz w:val="20"/>
+          <w:lang w:val="en-US"/>
+        </w:rPr>
+        <w:t>amazonaws</w:t>
+      </w:r>
+      <w:r>
+        <w:rPr>
+          <w:rFonts w:ascii="Consolas" w:hAnsi="Consolas" w:cs="Consolas"/>
+          <w:sz w:val="20"/>
+          <w:lang w:val="en-US"/>
+        </w:rPr>
+        <w:t>.</w:t>
+      </w:r>
+      <w:r>
+        <w:rPr>
+          <w:rFonts w:ascii="Consolas" w:hAnsi="Consolas" w:cs="Consolas"/>
+          <w:sz w:val="20"/>
+          <w:lang w:val="en-US"/>
+        </w:rPr>
+        <w:t>com</w:t>
+      </w:r>
+      <w:r>
+        <w:rPr>
+          <w:rFonts w:ascii="Consolas" w:hAnsi="Consolas" w:cs="Consolas"/>
+          <w:sz w:val="20"/>
+          <w:lang w:val="en-US"/>
+        </w:rPr>
+        <w:t>/abcd/l9k2dd.</w:t>
+      </w:r>
+      <w:r>
+        <w:rPr>
+          <w:rFonts w:ascii="Consolas" w:hAnsi="Consolas" w:cs="Consolas"/>
+          <w:sz w:val="20"/>
+          <w:lang w:val="en-US"/>
+        </w:rPr>
+        <w:t>jpg</w:t>
+      </w:r>
+      <w:r>
+        <w:rPr>
+          <w:rFonts w:ascii="Consolas" w:hAnsi="Consolas" w:cs="Consolas"/>
+          <w:sz w:val="20"/>
+          <w:lang w:val="en-US"/>
+        </w:rPr>
+        <w:t>»</w:t>
       </w:r>
       <w:bookmarkStart w:id="0" w:name="_GoBack"/>
       <w:bookmarkEnd w:id="0"/>
@@ -931,28 +1012,30 @@
         <w:rPr>
           <w:rFonts w:ascii="Consolas" w:hAnsi="Consolas" w:cs="Consolas"/>
           <w:sz w:val="20"/>
-        </w:rPr>
-      </w:pPr>
-      <w:r>
-        <w:rPr>
-          <w:rFonts w:ascii="Consolas" w:hAnsi="Consolas" w:cs="Consolas"/>
-          <w:sz w:val="20"/>
-          <w:lang w:val="en-US"/>
-        </w:rPr>
-        <w:tab/>
-      </w:r>
-      <w:r>
-        <w:rPr>
-          <w:rFonts w:ascii="Consolas" w:hAnsi="Consolas" w:cs="Consolas"/>
-          <w:sz w:val="20"/>
-          <w:lang w:val="en-US"/>
-        </w:rPr>
-        <w:tab/>
-      </w:r>
-      <w:r>
-        <w:rPr>
-          <w:rFonts w:ascii="Consolas" w:hAnsi="Consolas" w:cs="Consolas"/>
-          <w:sz w:val="20"/>
+          <w:lang w:val="en-US"/>
+        </w:rPr>
+      </w:pPr>
+      <w:r>
+        <w:rPr>
+          <w:rFonts w:ascii="Consolas" w:hAnsi="Consolas" w:cs="Consolas"/>
+          <w:sz w:val="20"/>
+          <w:lang w:val="en-US"/>
+        </w:rPr>
+        <w:tab/>
+      </w:r>
+      <w:r>
+        <w:rPr>
+          <w:rFonts w:ascii="Consolas" w:hAnsi="Consolas" w:cs="Consolas"/>
+          <w:sz w:val="20"/>
+          <w:lang w:val="en-US"/>
+        </w:rPr>
+        <w:tab/>
+      </w:r>
+      <w:r>
+        <w:rPr>
+          <w:rFonts w:ascii="Consolas" w:hAnsi="Consolas" w:cs="Consolas"/>
+          <w:sz w:val="20"/>
+          <w:lang w:val="en-US"/>
         </w:rPr>
         <w:t>}</w:t>
       </w:r>
@@ -960,6 +1043,7 @@
         <w:rPr>
           <w:rFonts w:ascii="Consolas" w:hAnsi="Consolas" w:cs="Consolas"/>
           <w:sz w:val="20"/>
+          <w:lang w:val="en-US"/>
         </w:rPr>
         <w:t>,</w:t>
       </w:r>
@@ -977,15 +1061,23 @@
         <w:rPr>
           <w:rFonts w:ascii="Consolas" w:hAnsi="Consolas" w:cs="Consolas"/>
           <w:sz w:val="20"/>
-        </w:rPr>
-        <w:tab/>
-      </w:r>
-      <w:r>
-        <w:rPr>
-          <w:rFonts w:ascii="Consolas" w:hAnsi="Consolas" w:cs="Consolas"/>
-          <w:sz w:val="20"/>
-        </w:rPr>
-        <w:tab/>
+          <w:lang w:val="en-US"/>
+        </w:rPr>
+        <w:tab/>
+      </w:r>
+      <w:r>
+        <w:rPr>
+          <w:rFonts w:ascii="Consolas" w:hAnsi="Consolas" w:cs="Consolas"/>
+          <w:sz w:val="20"/>
+          <w:lang w:val="en-US"/>
+        </w:rPr>
+        <w:tab/>
+      </w:r>
+      <w:r>
+        <w:rPr>
+          <w:rFonts w:ascii="Consolas" w:hAnsi="Consolas" w:cs="Consolas"/>
+          <w:sz w:val="20"/>
+        </w:rPr>
         <w:t>...</w:t>
       </w:r>
     </w:p>

</xml_diff>